<commit_message>
feat (tasks): add task_3
</commit_message>
<xml_diff>
--- a/Linear Regression/Отчет.docx
+++ b/Linear Regression/Отчет.docx
@@ -160,6 +160,7 @@
           <w:rFonts w:ascii="Times New Roman" w:hAnsi="Times New Roman" w:cs="Times New Roman"/>
           <w:b/>
           <w:bCs/>
+          <w:noProof/>
           <w:sz w:val="26"/>
           <w:szCs w:val="26"/>
         </w:rPr>
@@ -407,7 +408,6 @@
         </w:rPr>
         <w:t xml:space="preserve">import </w:t>
       </w:r>
-      <w:proofErr w:type="spellStart"/>
       <w:r>
         <w:rPr>
           <w:rFonts w:ascii="Consolas" w:eastAsia="Times New Roman" w:hAnsi="Consolas" w:cs="Courier New"/>
@@ -418,7 +418,6 @@
         </w:rPr>
         <w:t>os</w:t>
       </w:r>
-      <w:proofErr w:type="spellEnd"/>
       <w:r>
         <w:rPr>
           <w:rFonts w:ascii="Consolas" w:eastAsia="Times New Roman" w:hAnsi="Consolas" w:cs="Courier New"/>
@@ -439,7 +438,6 @@
         </w:rPr>
         <w:t xml:space="preserve">import </w:t>
       </w:r>
-      <w:proofErr w:type="spellStart"/>
       <w:r>
         <w:rPr>
           <w:rFonts w:ascii="Consolas" w:eastAsia="Times New Roman" w:hAnsi="Consolas" w:cs="Courier New"/>
@@ -468,18 +466,7 @@
           <w:szCs w:val="20"/>
           <w:lang w:val="en-US" w:eastAsia="ru-RU"/>
         </w:rPr>
-        <w:t>pyplot</w:t>
-      </w:r>
-      <w:proofErr w:type="spellEnd"/>
-      <w:r>
-        <w:rPr>
-          <w:rFonts w:ascii="Consolas" w:eastAsia="Times New Roman" w:hAnsi="Consolas" w:cs="Courier New"/>
-          <w:color w:val="ABB2BF"/>
-          <w:sz w:val="20"/>
-          <w:szCs w:val="20"/>
-          <w:lang w:val="en-US" w:eastAsia="ru-RU"/>
-        </w:rPr>
-        <w:t xml:space="preserve"> </w:t>
+        <w:t xml:space="preserve">pyplot </w:t>
       </w:r>
       <w:r>
         <w:rPr>
@@ -491,7 +478,6 @@
         </w:rPr>
         <w:t xml:space="preserve">as </w:t>
       </w:r>
-      <w:proofErr w:type="spellStart"/>
       <w:r>
         <w:rPr>
           <w:rFonts w:ascii="Consolas" w:eastAsia="Times New Roman" w:hAnsi="Consolas" w:cs="Courier New"/>
@@ -502,7 +488,6 @@
         </w:rPr>
         <w:t>plt</w:t>
       </w:r>
-      <w:proofErr w:type="spellEnd"/>
       <w:r>
         <w:rPr>
           <w:rFonts w:ascii="Consolas" w:eastAsia="Times New Roman" w:hAnsi="Consolas" w:cs="Courier New"/>
@@ -523,7 +508,6 @@
         </w:rPr>
         <w:t xml:space="preserve">import </w:t>
       </w:r>
-      <w:proofErr w:type="spellStart"/>
       <w:r>
         <w:rPr>
           <w:rFonts w:ascii="Consolas" w:eastAsia="Times New Roman" w:hAnsi="Consolas" w:cs="Courier New"/>
@@ -532,18 +516,7 @@
           <w:szCs w:val="20"/>
           <w:lang w:val="en-US" w:eastAsia="ru-RU"/>
         </w:rPr>
-        <w:t>numpy</w:t>
-      </w:r>
-      <w:proofErr w:type="spellEnd"/>
-      <w:r>
-        <w:rPr>
-          <w:rFonts w:ascii="Consolas" w:eastAsia="Times New Roman" w:hAnsi="Consolas" w:cs="Courier New"/>
-          <w:color w:val="ABB2BF"/>
-          <w:sz w:val="20"/>
-          <w:szCs w:val="20"/>
-          <w:lang w:val="en-US" w:eastAsia="ru-RU"/>
-        </w:rPr>
-        <w:t xml:space="preserve"> </w:t>
+        <w:t xml:space="preserve">numpy </w:t>
       </w:r>
       <w:r>
         <w:rPr>
@@ -585,7 +558,6 @@
         </w:rPr>
         <w:t xml:space="preserve">from </w:t>
       </w:r>
-      <w:proofErr w:type="spellStart"/>
       <w:r>
         <w:rPr>
           <w:rFonts w:ascii="Consolas" w:eastAsia="Times New Roman" w:hAnsi="Consolas" w:cs="Courier New"/>
@@ -614,18 +586,7 @@
           <w:szCs w:val="20"/>
           <w:lang w:val="en-US" w:eastAsia="ru-RU"/>
         </w:rPr>
-        <w:t>linear_model</w:t>
-      </w:r>
-      <w:proofErr w:type="spellEnd"/>
-      <w:r>
-        <w:rPr>
-          <w:rFonts w:ascii="Consolas" w:eastAsia="Times New Roman" w:hAnsi="Consolas" w:cs="Courier New"/>
-          <w:color w:val="ABB2BF"/>
-          <w:sz w:val="20"/>
-          <w:szCs w:val="20"/>
-          <w:lang w:val="en-US" w:eastAsia="ru-RU"/>
-        </w:rPr>
-        <w:t xml:space="preserve"> </w:t>
+        <w:t xml:space="preserve">linear_model </w:t>
       </w:r>
       <w:r>
         <w:rPr>
@@ -637,7 +598,6 @@
         </w:rPr>
         <w:t xml:space="preserve">import </w:t>
       </w:r>
-      <w:proofErr w:type="spellStart"/>
       <w:r>
         <w:rPr>
           <w:rFonts w:ascii="Consolas" w:eastAsia="Times New Roman" w:hAnsi="Consolas" w:cs="Courier New"/>
@@ -648,7 +608,6 @@
         </w:rPr>
         <w:t>LinearRegression</w:t>
       </w:r>
-      <w:proofErr w:type="spellEnd"/>
       <w:r>
         <w:rPr>
           <w:rFonts w:ascii="Consolas" w:eastAsia="Times New Roman" w:hAnsi="Consolas" w:cs="Courier New"/>
@@ -669,7 +628,6 @@
         </w:rPr>
         <w:t xml:space="preserve">from </w:t>
       </w:r>
-      <w:proofErr w:type="spellStart"/>
       <w:r>
         <w:rPr>
           <w:rFonts w:ascii="Consolas" w:eastAsia="Times New Roman" w:hAnsi="Consolas" w:cs="Courier New"/>
@@ -698,18 +656,7 @@
           <w:szCs w:val="20"/>
           <w:lang w:val="en-US" w:eastAsia="ru-RU"/>
         </w:rPr>
-        <w:t>preprocessing</w:t>
-      </w:r>
-      <w:proofErr w:type="spellEnd"/>
-      <w:r>
-        <w:rPr>
-          <w:rFonts w:ascii="Consolas" w:eastAsia="Times New Roman" w:hAnsi="Consolas" w:cs="Courier New"/>
-          <w:color w:val="ABB2BF"/>
-          <w:sz w:val="20"/>
-          <w:szCs w:val="20"/>
-          <w:lang w:val="en-US" w:eastAsia="ru-RU"/>
-        </w:rPr>
-        <w:t xml:space="preserve"> </w:t>
+        <w:t xml:space="preserve">preprocessing </w:t>
       </w:r>
       <w:r>
         <w:rPr>
@@ -736,6 +683,9 @@
       <w:pPr>
         <w:pStyle w:val="a3"/>
         <w:ind w:left="1065"/>
+        <w:rPr>
+          <w:lang w:val="en-US"/>
+        </w:rPr>
       </w:pPr>
     </w:p>
     <w:p>
@@ -786,7 +736,6 @@
         </w:rPr>
         <w:t xml:space="preserve">= </w:t>
       </w:r>
-      <w:proofErr w:type="spellStart"/>
       <w:r>
         <w:rPr>
           <w:rFonts w:ascii="Consolas" w:hAnsi="Consolas"/>
@@ -811,7 +760,6 @@
         </w:rPr>
         <w:t>read_csv</w:t>
       </w:r>
-      <w:proofErr w:type="spellEnd"/>
       <w:r>
         <w:rPr>
           <w:rFonts w:ascii="Consolas" w:hAnsi="Consolas"/>
@@ -884,23 +832,13 @@
         </w:rPr>
         <w:t xml:space="preserve">for </w:t>
       </w:r>
-      <w:proofErr w:type="spellStart"/>
-      <w:r>
-        <w:rPr>
-          <w:rFonts w:ascii="Consolas" w:hAnsi="Consolas"/>
-          <w:color w:val="ABB2BF"/>
-          <w:lang w:val="en-US"/>
-        </w:rPr>
-        <w:t>i</w:t>
-      </w:r>
-      <w:proofErr w:type="spellEnd"/>
-      <w:r>
-        <w:rPr>
-          <w:rFonts w:ascii="Consolas" w:hAnsi="Consolas"/>
-          <w:color w:val="ABB2BF"/>
-          <w:lang w:val="en-US"/>
-        </w:rPr>
-        <w:t xml:space="preserve"> </w:t>
+      <w:r>
+        <w:rPr>
+          <w:rFonts w:ascii="Consolas" w:hAnsi="Consolas"/>
+          <w:color w:val="ABB2BF"/>
+          <w:lang w:val="en-US"/>
+        </w:rPr>
+        <w:t xml:space="preserve">i </w:t>
       </w:r>
       <w:r>
         <w:rPr>
@@ -967,7 +905,6 @@
         <w:br/>
         <w:t xml:space="preserve">    </w:t>
       </w:r>
-      <w:proofErr w:type="spellStart"/>
       <w:r>
         <w:rPr>
           <w:rFonts w:ascii="Consolas" w:hAnsi="Consolas"/>
@@ -992,7 +929,6 @@
         </w:rPr>
         <w:t>scatter</w:t>
       </w:r>
-      <w:proofErr w:type="spellEnd"/>
       <w:r>
         <w:rPr>
           <w:rFonts w:ascii="Consolas" w:hAnsi="Consolas"/>
@@ -1033,7 +969,6 @@
         </w:rPr>
         <w:t>*</w:t>
       </w:r>
-      <w:proofErr w:type="spellStart"/>
       <w:r>
         <w:rPr>
           <w:rFonts w:ascii="Consolas" w:hAnsi="Consolas"/>
@@ -1042,7 +977,6 @@
         </w:rPr>
         <w:t>i</w:t>
       </w:r>
-      <w:proofErr w:type="spellEnd"/>
       <w:r>
         <w:rPr>
           <w:rFonts w:ascii="Consolas" w:hAnsi="Consolas"/>
@@ -1107,7 +1041,6 @@
         </w:rPr>
         <w:t xml:space="preserve">, </w:t>
       </w:r>
-      <w:proofErr w:type="spellStart"/>
       <w:r>
         <w:rPr>
           <w:rFonts w:ascii="Consolas" w:hAnsi="Consolas"/>
@@ -1116,7 +1049,6 @@
         </w:rPr>
         <w:t>len</w:t>
       </w:r>
-      <w:proofErr w:type="spellEnd"/>
       <w:r>
         <w:rPr>
           <w:rFonts w:ascii="Consolas" w:hAnsi="Consolas"/>
@@ -1157,7 +1089,6 @@
         </w:rPr>
         <w:t>][</w:t>
       </w:r>
-      <w:proofErr w:type="spellStart"/>
       <w:r>
         <w:rPr>
           <w:rFonts w:ascii="Consolas" w:hAnsi="Consolas"/>
@@ -1166,7 +1097,6 @@
         </w:rPr>
         <w:t>i</w:t>
       </w:r>
-      <w:proofErr w:type="spellEnd"/>
       <w:r>
         <w:rPr>
           <w:rFonts w:ascii="Consolas" w:hAnsi="Consolas"/>
@@ -1223,7 +1153,6 @@
         </w:rPr>
         <w:t>*</w:t>
       </w:r>
-      <w:proofErr w:type="spellStart"/>
       <w:r>
         <w:rPr>
           <w:rFonts w:ascii="Consolas" w:hAnsi="Consolas"/>
@@ -1232,7 +1161,6 @@
         </w:rPr>
         <w:t>i</w:t>
       </w:r>
-      <w:proofErr w:type="spellEnd"/>
       <w:r>
         <w:rPr>
           <w:rFonts w:ascii="Consolas" w:hAnsi="Consolas"/>
@@ -1273,7 +1201,6 @@
         </w:rPr>
         <w:t>][</w:t>
       </w:r>
-      <w:proofErr w:type="spellStart"/>
       <w:r>
         <w:rPr>
           <w:rFonts w:ascii="Consolas" w:hAnsi="Consolas"/>
@@ -1282,7 +1209,6 @@
         </w:rPr>
         <w:t>i</w:t>
       </w:r>
-      <w:proofErr w:type="spellEnd"/>
       <w:r>
         <w:rPr>
           <w:rFonts w:ascii="Consolas" w:hAnsi="Consolas"/>
@@ -1339,7 +1265,6 @@
         </w:rPr>
         <w:t>*</w:t>
       </w:r>
-      <w:proofErr w:type="spellStart"/>
       <w:r>
         <w:rPr>
           <w:rFonts w:ascii="Consolas" w:hAnsi="Consolas"/>
@@ -1348,7 +1273,6 @@
         </w:rPr>
         <w:t>i</w:t>
       </w:r>
-      <w:proofErr w:type="spellEnd"/>
       <w:r>
         <w:rPr>
           <w:rFonts w:ascii="Consolas" w:hAnsi="Consolas"/>
@@ -1365,7 +1289,6 @@
         </w:rPr>
         <w:br/>
       </w:r>
-      <w:proofErr w:type="spellStart"/>
       <w:r>
         <w:rPr>
           <w:rFonts w:ascii="Consolas" w:hAnsi="Consolas"/>
@@ -1390,7 +1313,6 @@
         </w:rPr>
         <w:t>xlabel</w:t>
       </w:r>
-      <w:proofErr w:type="spellEnd"/>
       <w:r>
         <w:rPr>
           <w:rFonts w:ascii="Consolas" w:hAnsi="Consolas"/>
@@ -1423,7 +1345,6 @@
         </w:rPr>
         <w:br/>
       </w:r>
-      <w:proofErr w:type="spellStart"/>
       <w:r>
         <w:rPr>
           <w:rFonts w:ascii="Consolas" w:hAnsi="Consolas"/>
@@ -1448,7 +1369,6 @@
         </w:rPr>
         <w:t>ylabel</w:t>
       </w:r>
-      <w:proofErr w:type="spellEnd"/>
       <w:r>
         <w:rPr>
           <w:rFonts w:ascii="Consolas" w:hAnsi="Consolas"/>
@@ -1481,7 +1401,6 @@
         </w:rPr>
         <w:br/>
       </w:r>
-      <w:proofErr w:type="spellStart"/>
       <w:r>
         <w:rPr>
           <w:rFonts w:ascii="Consolas" w:hAnsi="Consolas"/>
@@ -1506,7 +1425,6 @@
         </w:rPr>
         <w:t>show</w:t>
       </w:r>
-      <w:proofErr w:type="spellEnd"/>
       <w:r>
         <w:rPr>
           <w:rFonts w:ascii="Consolas" w:hAnsi="Consolas"/>
@@ -1524,6 +1442,7 @@
       </w:pPr>
       <w:r>
         <w:rPr>
+          <w:noProof/>
           <w:lang w:val="en-US"/>
         </w:rPr>
         <w:drawing>
@@ -1743,7 +1662,23 @@
           <w:szCs w:val="26"/>
         </w:rPr>
         <w:lastRenderedPageBreak/>
-        <w:t>Подготовим данные, создадим модель на этих данные и сделаем прогноз.</w:t>
+        <w:t>Подготовим данные, создадим модель на этих данны</w:t>
+      </w:r>
+      <w:r>
+        <w:rPr>
+          <w:rFonts w:ascii="Times New Roman" w:hAnsi="Times New Roman" w:cs="Times New Roman"/>
+          <w:sz w:val="26"/>
+          <w:szCs w:val="26"/>
+        </w:rPr>
+        <w:t>х</w:t>
+      </w:r>
+      <w:r>
+        <w:rPr>
+          <w:rFonts w:ascii="Times New Roman" w:hAnsi="Times New Roman" w:cs="Times New Roman"/>
+          <w:sz w:val="26"/>
+          <w:szCs w:val="26"/>
+        </w:rPr>
+        <w:t xml:space="preserve"> и сделаем прогноз.</w:t>
       </w:r>
     </w:p>
     <w:p>
@@ -1772,7 +1707,6 @@
         </w:rPr>
         <w:t xml:space="preserve">= </w:t>
       </w:r>
-      <w:proofErr w:type="spellStart"/>
       <w:r>
         <w:rPr>
           <w:rFonts w:ascii="Consolas" w:hAnsi="Consolas"/>
@@ -1797,7 +1731,6 @@
         </w:rPr>
         <w:t>array</w:t>
       </w:r>
-      <w:proofErr w:type="spellEnd"/>
       <w:r>
         <w:rPr>
           <w:rFonts w:ascii="Consolas" w:hAnsi="Consolas"/>
@@ -1806,23 +1739,13 @@
         </w:rPr>
         <w:t>([</w:t>
       </w:r>
-      <w:proofErr w:type="spellStart"/>
-      <w:r>
-        <w:rPr>
-          <w:rFonts w:ascii="Consolas" w:hAnsi="Consolas"/>
-          <w:color w:val="ABB2BF"/>
-          <w:lang w:val="en-US"/>
-        </w:rPr>
-        <w:t>i</w:t>
-      </w:r>
-      <w:proofErr w:type="spellEnd"/>
-      <w:r>
-        <w:rPr>
-          <w:rFonts w:ascii="Consolas" w:hAnsi="Consolas"/>
-          <w:color w:val="ABB2BF"/>
-          <w:lang w:val="en-US"/>
-        </w:rPr>
-        <w:t xml:space="preserve"> </w:t>
+      <w:r>
+        <w:rPr>
+          <w:rFonts w:ascii="Consolas" w:hAnsi="Consolas"/>
+          <w:color w:val="ABB2BF"/>
+          <w:lang w:val="en-US"/>
+        </w:rPr>
+        <w:t xml:space="preserve">i </w:t>
       </w:r>
       <w:r>
         <w:rPr>
@@ -1832,23 +1755,13 @@
         </w:rPr>
         <w:t xml:space="preserve">for </w:t>
       </w:r>
-      <w:proofErr w:type="spellStart"/>
-      <w:r>
-        <w:rPr>
-          <w:rFonts w:ascii="Consolas" w:hAnsi="Consolas"/>
-          <w:color w:val="ABB2BF"/>
-          <w:lang w:val="en-US"/>
-        </w:rPr>
-        <w:t>i</w:t>
-      </w:r>
-      <w:proofErr w:type="spellEnd"/>
-      <w:r>
-        <w:rPr>
-          <w:rFonts w:ascii="Consolas" w:hAnsi="Consolas"/>
-          <w:color w:val="ABB2BF"/>
-          <w:lang w:val="en-US"/>
-        </w:rPr>
-        <w:t xml:space="preserve"> </w:t>
+      <w:r>
+        <w:rPr>
+          <w:rFonts w:ascii="Consolas" w:hAnsi="Consolas"/>
+          <w:color w:val="ABB2BF"/>
+          <w:lang w:val="en-US"/>
+        </w:rPr>
+        <w:t xml:space="preserve">i </w:t>
       </w:r>
       <w:r>
         <w:rPr>
@@ -1890,7 +1803,6 @@
         </w:rPr>
         <w:t xml:space="preserve">, </w:t>
       </w:r>
-      <w:proofErr w:type="spellStart"/>
       <w:r>
         <w:rPr>
           <w:rFonts w:ascii="Consolas" w:hAnsi="Consolas"/>
@@ -1899,7 +1811,6 @@
         </w:rPr>
         <w:t>len</w:t>
       </w:r>
-      <w:proofErr w:type="spellEnd"/>
       <w:r>
         <w:rPr>
           <w:rFonts w:ascii="Consolas" w:hAnsi="Consolas"/>
@@ -1996,7 +1907,222 @@
         </w:rPr>
         <w:br/>
       </w:r>
-      <w:proofErr w:type="spellStart"/>
+      <w:r>
+        <w:rPr>
+          <w:rFonts w:ascii="Consolas" w:hAnsi="Consolas"/>
+          <w:color w:val="ABB2BF"/>
+          <w:lang w:val="en-US"/>
+        </w:rPr>
+        <w:t xml:space="preserve">norm_data </w:t>
+      </w:r>
+      <w:r>
+        <w:rPr>
+          <w:rFonts w:ascii="Consolas" w:hAnsi="Consolas"/>
+          <w:color w:val="A6B2C0"/>
+          <w:lang w:val="en-US"/>
+        </w:rPr>
+        <w:t xml:space="preserve">= </w:t>
+      </w:r>
+      <w:r>
+        <w:rPr>
+          <w:rFonts w:ascii="Consolas" w:hAnsi="Consolas"/>
+          <w:color w:val="62BFFC"/>
+          <w:lang w:val="en-US"/>
+        </w:rPr>
+        <w:t>normalize</w:t>
+      </w:r>
+      <w:r>
+        <w:rPr>
+          <w:rFonts w:ascii="Consolas" w:hAnsi="Consolas"/>
+          <w:color w:val="A6B2C0"/>
+          <w:lang w:val="en-US"/>
+        </w:rPr>
+        <w:t>(</w:t>
+      </w:r>
+      <w:r>
+        <w:rPr>
+          <w:rFonts w:ascii="Consolas" w:hAnsi="Consolas"/>
+          <w:color w:val="ABB2BF"/>
+          <w:lang w:val="en-US"/>
+        </w:rPr>
+        <w:t>np</w:t>
+      </w:r>
+      <w:r>
+        <w:rPr>
+          <w:rFonts w:ascii="Consolas" w:hAnsi="Consolas"/>
+          <w:color w:val="A6B2C0"/>
+          <w:lang w:val="en-US"/>
+        </w:rPr>
+        <w:t>.</w:t>
+      </w:r>
+      <w:r>
+        <w:rPr>
+          <w:rFonts w:ascii="Consolas" w:hAnsi="Consolas"/>
+          <w:color w:val="62BFFC"/>
+          <w:lang w:val="en-US"/>
+        </w:rPr>
+        <w:t>array</w:t>
+      </w:r>
+      <w:r>
+        <w:rPr>
+          <w:rFonts w:ascii="Consolas" w:hAnsi="Consolas"/>
+          <w:color w:val="A6B2C0"/>
+          <w:lang w:val="en-US"/>
+        </w:rPr>
+        <w:t>(</w:t>
+      </w:r>
+      <w:r>
+        <w:rPr>
+          <w:rFonts w:ascii="Consolas" w:hAnsi="Consolas"/>
+          <w:color w:val="ABB2BF"/>
+          <w:lang w:val="en-US"/>
+        </w:rPr>
+        <w:t>data</w:t>
+      </w:r>
+      <w:r>
+        <w:rPr>
+          <w:rFonts w:ascii="Consolas" w:hAnsi="Consolas"/>
+          <w:color w:val="A6B2C0"/>
+          <w:lang w:val="en-US"/>
+        </w:rPr>
+        <w:t>[</w:t>
+      </w:r>
+      <w:r>
+        <w:rPr>
+          <w:rFonts w:ascii="Consolas" w:hAnsi="Consolas"/>
+          <w:color w:val="98C379"/>
+          <w:lang w:val="en-US"/>
+        </w:rPr>
+        <w:t>'milk'</w:t>
+      </w:r>
+      <w:r>
+        <w:rPr>
+          <w:rFonts w:ascii="Consolas" w:hAnsi="Consolas"/>
+          <w:color w:val="A6B2C0"/>
+          <w:lang w:val="en-US"/>
+        </w:rPr>
+        <w:t>]).</w:t>
+      </w:r>
+      <w:r>
+        <w:rPr>
+          <w:rFonts w:ascii="Consolas" w:hAnsi="Consolas"/>
+          <w:color w:val="62BFFC"/>
+          <w:lang w:val="en-US"/>
+        </w:rPr>
+        <w:t>reshape</w:t>
+      </w:r>
+      <w:r>
+        <w:rPr>
+          <w:rFonts w:ascii="Consolas" w:hAnsi="Consolas"/>
+          <w:color w:val="A6B2C0"/>
+          <w:lang w:val="en-US"/>
+        </w:rPr>
+        <w:t>((</w:t>
+      </w:r>
+      <w:r>
+        <w:rPr>
+          <w:rFonts w:ascii="Consolas" w:hAnsi="Consolas"/>
+          <w:color w:val="D19A66"/>
+          <w:lang w:val="en-US"/>
+        </w:rPr>
+        <w:t>1</w:t>
+      </w:r>
+      <w:r>
+        <w:rPr>
+          <w:rFonts w:ascii="Consolas" w:hAnsi="Consolas"/>
+          <w:color w:val="A6B2C0"/>
+          <w:lang w:val="en-US"/>
+        </w:rPr>
+        <w:t>, -</w:t>
+      </w:r>
+      <w:r>
+        <w:rPr>
+          <w:rFonts w:ascii="Consolas" w:hAnsi="Consolas"/>
+          <w:color w:val="D19A66"/>
+          <w:lang w:val="en-US"/>
+        </w:rPr>
+        <w:t>1</w:t>
+      </w:r>
+      <w:r>
+        <w:rPr>
+          <w:rFonts w:ascii="Consolas" w:hAnsi="Consolas"/>
+          <w:color w:val="A6B2C0"/>
+          <w:lang w:val="en-US"/>
+        </w:rPr>
+        <w:t>)))</w:t>
+      </w:r>
+      <w:r>
+        <w:rPr>
+          <w:rFonts w:ascii="Consolas" w:hAnsi="Consolas"/>
+          <w:color w:val="A6B2C0"/>
+          <w:lang w:val="en-US"/>
+        </w:rPr>
+        <w:br/>
+      </w:r>
+      <w:r>
+        <w:rPr>
+          <w:rFonts w:ascii="Consolas" w:hAnsi="Consolas"/>
+          <w:color w:val="ABB2BF"/>
+          <w:lang w:val="en-US"/>
+        </w:rPr>
+        <w:t xml:space="preserve">lr </w:t>
+      </w:r>
+      <w:r>
+        <w:rPr>
+          <w:rFonts w:ascii="Consolas" w:hAnsi="Consolas"/>
+          <w:color w:val="A6B2C0"/>
+          <w:lang w:val="en-US"/>
+        </w:rPr>
+        <w:t xml:space="preserve">= </w:t>
+      </w:r>
+      <w:r>
+        <w:rPr>
+          <w:rFonts w:ascii="Consolas" w:hAnsi="Consolas"/>
+          <w:color w:val="62BFFC"/>
+          <w:lang w:val="en-US"/>
+        </w:rPr>
+        <w:t>LinearRegression</w:t>
+      </w:r>
+      <w:r>
+        <w:rPr>
+          <w:rFonts w:ascii="Consolas" w:hAnsi="Consolas"/>
+          <w:color w:val="A6B2C0"/>
+          <w:lang w:val="en-US"/>
+        </w:rPr>
+        <w:t>().</w:t>
+      </w:r>
+      <w:r>
+        <w:rPr>
+          <w:rFonts w:ascii="Consolas" w:hAnsi="Consolas"/>
+          <w:color w:val="62BFFC"/>
+          <w:lang w:val="en-US"/>
+        </w:rPr>
+        <w:t>fit</w:t>
+      </w:r>
+      <w:r>
+        <w:rPr>
+          <w:rFonts w:ascii="Consolas" w:hAnsi="Consolas"/>
+          <w:color w:val="A6B2C0"/>
+          <w:lang w:val="en-US"/>
+        </w:rPr>
+        <w:t>(</w:t>
+      </w:r>
+      <w:r>
+        <w:rPr>
+          <w:rFonts w:ascii="Consolas" w:hAnsi="Consolas"/>
+          <w:color w:val="ABB2BF"/>
+          <w:lang w:val="en-US"/>
+        </w:rPr>
+        <w:t>x</w:t>
+      </w:r>
+      <w:r>
+        <w:rPr>
+          <w:rFonts w:ascii="Consolas" w:hAnsi="Consolas"/>
+          <w:color w:val="A6B2C0"/>
+          <w:lang w:val="en-US"/>
+        </w:rPr>
+        <w:t xml:space="preserve">, </w:t>
+      </w:r>
       <w:r>
         <w:rPr>
           <w:rFonts w:ascii="Consolas" w:hAnsi="Consolas"/>
@@ -2005,14 +2131,45 @@
         </w:rPr>
         <w:t>norm_data</w:t>
       </w:r>
-      <w:proofErr w:type="spellEnd"/>
-      <w:r>
-        <w:rPr>
-          <w:rFonts w:ascii="Consolas" w:hAnsi="Consolas"/>
-          <w:color w:val="ABB2BF"/>
-          <w:lang w:val="en-US"/>
-        </w:rPr>
-        <w:t xml:space="preserve"> </w:t>
+      <w:r>
+        <w:rPr>
+          <w:rFonts w:ascii="Consolas" w:hAnsi="Consolas"/>
+          <w:color w:val="A6B2C0"/>
+          <w:lang w:val="en-US"/>
+        </w:rPr>
+        <w:t>[</w:t>
+      </w:r>
+      <w:r>
+        <w:rPr>
+          <w:rFonts w:ascii="Consolas" w:hAnsi="Consolas"/>
+          <w:color w:val="D19A66"/>
+          <w:lang w:val="en-US"/>
+        </w:rPr>
+        <w:t>0</w:t>
+      </w:r>
+      <w:r>
+        <w:rPr>
+          <w:rFonts w:ascii="Consolas" w:hAnsi="Consolas"/>
+          <w:color w:val="A6B2C0"/>
+          <w:lang w:val="en-US"/>
+        </w:rPr>
+        <w:t>])</w:t>
+      </w:r>
+      <w:r>
+        <w:rPr>
+          <w:rFonts w:ascii="Consolas" w:hAnsi="Consolas"/>
+          <w:color w:val="A6B2C0"/>
+          <w:lang w:val="en-US"/>
+        </w:rPr>
+        <w:br/>
+      </w:r>
+      <w:r>
+        <w:rPr>
+          <w:rFonts w:ascii="Consolas" w:hAnsi="Consolas"/>
+          <w:color w:val="ABB2BF"/>
+          <w:lang w:val="en-US"/>
+        </w:rPr>
+        <w:t xml:space="preserve">x_predict </w:t>
       </w:r>
       <w:r>
         <w:rPr>
@@ -2025,10 +2182,74 @@
       <w:r>
         <w:rPr>
           <w:rFonts w:ascii="Consolas" w:hAnsi="Consolas"/>
+          <w:color w:val="ABB2BF"/>
+          <w:lang w:val="en-US"/>
+        </w:rPr>
+        <w:t>np</w:t>
+      </w:r>
+      <w:r>
+        <w:rPr>
+          <w:rFonts w:ascii="Consolas" w:hAnsi="Consolas"/>
+          <w:color w:val="A6B2C0"/>
+          <w:lang w:val="en-US"/>
+        </w:rPr>
+        <w:t>.</w:t>
+      </w:r>
+      <w:r>
+        <w:rPr>
+          <w:rFonts w:ascii="Consolas" w:hAnsi="Consolas"/>
           <w:color w:val="62BFFC"/>
           <w:lang w:val="en-US"/>
         </w:rPr>
-        <w:t>normalize</w:t>
+        <w:t>array</w:t>
+      </w:r>
+      <w:r>
+        <w:rPr>
+          <w:rFonts w:ascii="Consolas" w:hAnsi="Consolas"/>
+          <w:color w:val="A6B2C0"/>
+          <w:lang w:val="en-US"/>
+        </w:rPr>
+        <w:t>([</w:t>
+      </w:r>
+      <w:r>
+        <w:rPr>
+          <w:rFonts w:ascii="Consolas" w:hAnsi="Consolas"/>
+          <w:color w:val="ABB2BF"/>
+          <w:lang w:val="en-US"/>
+        </w:rPr>
+        <w:t xml:space="preserve">i </w:t>
+      </w:r>
+      <w:r>
+        <w:rPr>
+          <w:rFonts w:ascii="Consolas" w:hAnsi="Consolas"/>
+          <w:color w:val="C679DD"/>
+          <w:lang w:val="en-US"/>
+        </w:rPr>
+        <w:t xml:space="preserve">for </w:t>
+      </w:r>
+      <w:r>
+        <w:rPr>
+          <w:rFonts w:ascii="Consolas" w:hAnsi="Consolas"/>
+          <w:color w:val="ABB2BF"/>
+          <w:lang w:val="en-US"/>
+        </w:rPr>
+        <w:t xml:space="preserve">i </w:t>
+      </w:r>
+      <w:r>
+        <w:rPr>
+          <w:rFonts w:ascii="Consolas" w:hAnsi="Consolas"/>
+          <w:color w:val="C679DD"/>
+          <w:lang w:val="en-US"/>
+        </w:rPr>
+        <w:t xml:space="preserve">in </w:t>
+      </w:r>
+      <w:r>
+        <w:rPr>
+          <w:rFonts w:ascii="Consolas" w:hAnsi="Consolas"/>
+          <w:color w:val="61AEEF"/>
+          <w:lang w:val="en-US"/>
+        </w:rPr>
+        <w:t>range</w:t>
       </w:r>
       <w:r>
         <w:rPr>
@@ -2038,14 +2259,197 @@
         </w:rPr>
         <w:t>(</w:t>
       </w:r>
-      <w:proofErr w:type="spellStart"/>
-      <w:r>
-        <w:rPr>
-          <w:rFonts w:ascii="Consolas" w:hAnsi="Consolas"/>
-          <w:color w:val="ABB2BF"/>
-          <w:lang w:val="en-US"/>
-        </w:rPr>
-        <w:t>np</w:t>
+      <w:r>
+        <w:rPr>
+          <w:rFonts w:ascii="Consolas" w:hAnsi="Consolas"/>
+          <w:color w:val="61AEEF"/>
+          <w:lang w:val="en-US"/>
+        </w:rPr>
+        <w:t>len</w:t>
+      </w:r>
+      <w:r>
+        <w:rPr>
+          <w:rFonts w:ascii="Consolas" w:hAnsi="Consolas"/>
+          <w:color w:val="A6B2C0"/>
+          <w:lang w:val="en-US"/>
+        </w:rPr>
+        <w:t>(</w:t>
+      </w:r>
+      <w:r>
+        <w:rPr>
+          <w:rFonts w:ascii="Consolas" w:hAnsi="Consolas"/>
+          <w:color w:val="ABB2BF"/>
+          <w:lang w:val="en-US"/>
+        </w:rPr>
+        <w:t>data</w:t>
+      </w:r>
+      <w:r>
+        <w:rPr>
+          <w:rFonts w:ascii="Consolas" w:hAnsi="Consolas"/>
+          <w:color w:val="A6B2C0"/>
+          <w:lang w:val="en-US"/>
+        </w:rPr>
+        <w:t>[</w:t>
+      </w:r>
+      <w:r>
+        <w:rPr>
+          <w:rFonts w:ascii="Consolas" w:hAnsi="Consolas"/>
+          <w:color w:val="98C379"/>
+          <w:lang w:val="en-US"/>
+        </w:rPr>
+        <w:t>'milk'</w:t>
+      </w:r>
+      <w:r>
+        <w:rPr>
+          <w:rFonts w:ascii="Consolas" w:hAnsi="Consolas"/>
+          <w:color w:val="A6B2C0"/>
+          <w:lang w:val="en-US"/>
+        </w:rPr>
+        <w:t xml:space="preserve">]), </w:t>
+      </w:r>
+      <w:r>
+        <w:rPr>
+          <w:rFonts w:ascii="Consolas" w:hAnsi="Consolas"/>
+          <w:color w:val="61AEEF"/>
+          <w:lang w:val="en-US"/>
+        </w:rPr>
+        <w:t>len</w:t>
+      </w:r>
+      <w:r>
+        <w:rPr>
+          <w:rFonts w:ascii="Consolas" w:hAnsi="Consolas"/>
+          <w:color w:val="A6B2C0"/>
+          <w:lang w:val="en-US"/>
+        </w:rPr>
+        <w:t>(</w:t>
+      </w:r>
+      <w:r>
+        <w:rPr>
+          <w:rFonts w:ascii="Consolas" w:hAnsi="Consolas"/>
+          <w:color w:val="ABB2BF"/>
+          <w:lang w:val="en-US"/>
+        </w:rPr>
+        <w:t>data</w:t>
+      </w:r>
+      <w:r>
+        <w:rPr>
+          <w:rFonts w:ascii="Consolas" w:hAnsi="Consolas"/>
+          <w:color w:val="A6B2C0"/>
+          <w:lang w:val="en-US"/>
+        </w:rPr>
+        <w:t>[</w:t>
+      </w:r>
+      <w:r>
+        <w:rPr>
+          <w:rFonts w:ascii="Consolas" w:hAnsi="Consolas"/>
+          <w:color w:val="98C379"/>
+          <w:lang w:val="en-US"/>
+        </w:rPr>
+        <w:t>'milk'</w:t>
+      </w:r>
+      <w:r>
+        <w:rPr>
+          <w:rFonts w:ascii="Consolas" w:hAnsi="Consolas"/>
+          <w:color w:val="A6B2C0"/>
+          <w:lang w:val="en-US"/>
+        </w:rPr>
+        <w:t>])+</w:t>
+      </w:r>
+      <w:r>
+        <w:rPr>
+          <w:rFonts w:ascii="Consolas" w:hAnsi="Consolas"/>
+          <w:color w:val="D19A66"/>
+          <w:lang w:val="en-US"/>
+        </w:rPr>
+        <w:t>24</w:t>
+      </w:r>
+      <w:r>
+        <w:rPr>
+          <w:rFonts w:ascii="Consolas" w:hAnsi="Consolas"/>
+          <w:color w:val="A6B2C0"/>
+          <w:lang w:val="en-US"/>
+        </w:rPr>
+        <w:t>)]).</w:t>
+      </w:r>
+      <w:r>
+        <w:rPr>
+          <w:rFonts w:ascii="Consolas" w:hAnsi="Consolas"/>
+          <w:color w:val="62BFFC"/>
+          <w:lang w:val="en-US"/>
+        </w:rPr>
+        <w:t>reshape</w:t>
+      </w:r>
+      <w:r>
+        <w:rPr>
+          <w:rFonts w:ascii="Consolas" w:hAnsi="Consolas"/>
+          <w:color w:val="A6B2C0"/>
+          <w:lang w:val="en-US"/>
+        </w:rPr>
+        <w:t>((-</w:t>
+      </w:r>
+      <w:r>
+        <w:rPr>
+          <w:rFonts w:ascii="Consolas" w:hAnsi="Consolas"/>
+          <w:color w:val="D19A66"/>
+          <w:lang w:val="en-US"/>
+        </w:rPr>
+        <w:t>1</w:t>
+      </w:r>
+      <w:r>
+        <w:rPr>
+          <w:rFonts w:ascii="Consolas" w:hAnsi="Consolas"/>
+          <w:color w:val="A6B2C0"/>
+          <w:lang w:val="en-US"/>
+        </w:rPr>
+        <w:t xml:space="preserve">, </w:t>
+      </w:r>
+      <w:r>
+        <w:rPr>
+          <w:rFonts w:ascii="Consolas" w:hAnsi="Consolas"/>
+          <w:color w:val="D19A66"/>
+          <w:lang w:val="en-US"/>
+        </w:rPr>
+        <w:t>1</w:t>
+      </w:r>
+      <w:r>
+        <w:rPr>
+          <w:rFonts w:ascii="Consolas" w:hAnsi="Consolas"/>
+          <w:color w:val="A6B2C0"/>
+          <w:lang w:val="en-US"/>
+        </w:rPr>
+        <w:t>))</w:t>
+      </w:r>
+      <w:r>
+        <w:rPr>
+          <w:rFonts w:ascii="Consolas" w:hAnsi="Consolas"/>
+          <w:color w:val="A6B2C0"/>
+          <w:lang w:val="en-US"/>
+        </w:rPr>
+        <w:br/>
+      </w:r>
+      <w:r>
+        <w:rPr>
+          <w:rFonts w:ascii="Consolas" w:hAnsi="Consolas"/>
+          <w:color w:val="ABB2BF"/>
+          <w:lang w:val="en-US"/>
+        </w:rPr>
+        <w:t xml:space="preserve">y_predict </w:t>
+      </w:r>
+      <w:r>
+        <w:rPr>
+          <w:rFonts w:ascii="Consolas" w:hAnsi="Consolas"/>
+          <w:color w:val="A6B2C0"/>
+          <w:lang w:val="en-US"/>
+        </w:rPr>
+        <w:t xml:space="preserve">= </w:t>
+      </w:r>
+      <w:r>
+        <w:rPr>
+          <w:rFonts w:ascii="Consolas" w:hAnsi="Consolas"/>
+          <w:color w:val="ABB2BF"/>
+          <w:lang w:val="en-US"/>
+        </w:rPr>
+        <w:t>lr</w:t>
       </w:r>
       <w:r>
         <w:rPr>
@@ -2061,9 +2465,8 @@
           <w:color w:val="62BFFC"/>
           <w:lang w:val="en-US"/>
         </w:rPr>
-        <w:t>array</w:t>
-      </w:r>
-      <w:proofErr w:type="spellEnd"/>
+        <w:t>predict</w:t>
+      </w:r>
       <w:r>
         <w:rPr>
           <w:rFonts w:ascii="Consolas" w:hAnsi="Consolas"/>
@@ -2078,576 +2481,8 @@
           <w:color w:val="ABB2BF"/>
           <w:lang w:val="en-US"/>
         </w:rPr>
-        <w:t>data</w:t>
-      </w:r>
-      <w:r>
-        <w:rPr>
-          <w:rFonts w:ascii="Consolas" w:hAnsi="Consolas"/>
-          <w:color w:val="A6B2C0"/>
-          <w:lang w:val="en-US"/>
-        </w:rPr>
-        <w:t>[</w:t>
-      </w:r>
-      <w:r>
-        <w:rPr>
-          <w:rFonts w:ascii="Consolas" w:hAnsi="Consolas"/>
-          <w:color w:val="98C379"/>
-          <w:lang w:val="en-US"/>
-        </w:rPr>
-        <w:t>'milk'</w:t>
-      </w:r>
-      <w:r>
-        <w:rPr>
-          <w:rFonts w:ascii="Consolas" w:hAnsi="Consolas"/>
-          <w:color w:val="A6B2C0"/>
-          <w:lang w:val="en-US"/>
-        </w:rPr>
-        <w:t>]).</w:t>
-      </w:r>
-      <w:r>
-        <w:rPr>
-          <w:rFonts w:ascii="Consolas" w:hAnsi="Consolas"/>
-          <w:color w:val="62BFFC"/>
-          <w:lang w:val="en-US"/>
-        </w:rPr>
-        <w:t>reshape</w:t>
-      </w:r>
-      <w:r>
-        <w:rPr>
-          <w:rFonts w:ascii="Consolas" w:hAnsi="Consolas"/>
-          <w:color w:val="A6B2C0"/>
-          <w:lang w:val="en-US"/>
-        </w:rPr>
-        <w:t>((</w:t>
-      </w:r>
-      <w:r>
-        <w:rPr>
-          <w:rFonts w:ascii="Consolas" w:hAnsi="Consolas"/>
-          <w:color w:val="D19A66"/>
-          <w:lang w:val="en-US"/>
-        </w:rPr>
-        <w:t>1</w:t>
-      </w:r>
-      <w:r>
-        <w:rPr>
-          <w:rFonts w:ascii="Consolas" w:hAnsi="Consolas"/>
-          <w:color w:val="A6B2C0"/>
-          <w:lang w:val="en-US"/>
-        </w:rPr>
-        <w:t>, -</w:t>
-      </w:r>
-      <w:r>
-        <w:rPr>
-          <w:rFonts w:ascii="Consolas" w:hAnsi="Consolas"/>
-          <w:color w:val="D19A66"/>
-          <w:lang w:val="en-US"/>
-        </w:rPr>
-        <w:t>1</w:t>
-      </w:r>
-      <w:r>
-        <w:rPr>
-          <w:rFonts w:ascii="Consolas" w:hAnsi="Consolas"/>
-          <w:color w:val="A6B2C0"/>
-          <w:lang w:val="en-US"/>
-        </w:rPr>
-        <w:t>)))</w:t>
-      </w:r>
-      <w:r>
-        <w:rPr>
-          <w:rFonts w:ascii="Consolas" w:hAnsi="Consolas"/>
-          <w:color w:val="A6B2C0"/>
-          <w:lang w:val="en-US"/>
-        </w:rPr>
-        <w:br/>
-      </w:r>
-      <w:proofErr w:type="spellStart"/>
-      <w:r>
-        <w:rPr>
-          <w:rFonts w:ascii="Consolas" w:hAnsi="Consolas"/>
-          <w:color w:val="ABB2BF"/>
-          <w:lang w:val="en-US"/>
-        </w:rPr>
-        <w:t>lr</w:t>
-      </w:r>
-      <w:proofErr w:type="spellEnd"/>
-      <w:r>
-        <w:rPr>
-          <w:rFonts w:ascii="Consolas" w:hAnsi="Consolas"/>
-          <w:color w:val="ABB2BF"/>
-          <w:lang w:val="en-US"/>
-        </w:rPr>
-        <w:t xml:space="preserve"> </w:t>
-      </w:r>
-      <w:r>
-        <w:rPr>
-          <w:rFonts w:ascii="Consolas" w:hAnsi="Consolas"/>
-          <w:color w:val="A6B2C0"/>
-          <w:lang w:val="en-US"/>
-        </w:rPr>
-        <w:t xml:space="preserve">= </w:t>
-      </w:r>
-      <w:proofErr w:type="spellStart"/>
-      <w:r>
-        <w:rPr>
-          <w:rFonts w:ascii="Consolas" w:hAnsi="Consolas"/>
-          <w:color w:val="62BFFC"/>
-          <w:lang w:val="en-US"/>
-        </w:rPr>
-        <w:t>LinearRegression</w:t>
-      </w:r>
-      <w:proofErr w:type="spellEnd"/>
-      <w:r>
-        <w:rPr>
-          <w:rFonts w:ascii="Consolas" w:hAnsi="Consolas"/>
-          <w:color w:val="A6B2C0"/>
-          <w:lang w:val="en-US"/>
-        </w:rPr>
-        <w:t>().</w:t>
-      </w:r>
-      <w:r>
-        <w:rPr>
-          <w:rFonts w:ascii="Consolas" w:hAnsi="Consolas"/>
-          <w:color w:val="62BFFC"/>
-          <w:lang w:val="en-US"/>
-        </w:rPr>
-        <w:t>fit</w:t>
-      </w:r>
-      <w:r>
-        <w:rPr>
-          <w:rFonts w:ascii="Consolas" w:hAnsi="Consolas"/>
-          <w:color w:val="A6B2C0"/>
-          <w:lang w:val="en-US"/>
-        </w:rPr>
-        <w:t>(</w:t>
-      </w:r>
-      <w:r>
-        <w:rPr>
-          <w:rFonts w:ascii="Consolas" w:hAnsi="Consolas"/>
-          <w:color w:val="ABB2BF"/>
-          <w:lang w:val="en-US"/>
-        </w:rPr>
-        <w:t>x</w:t>
-      </w:r>
-      <w:r>
-        <w:rPr>
-          <w:rFonts w:ascii="Consolas" w:hAnsi="Consolas"/>
-          <w:color w:val="A6B2C0"/>
-          <w:lang w:val="en-US"/>
-        </w:rPr>
-        <w:t xml:space="preserve">, </w:t>
-      </w:r>
-      <w:proofErr w:type="spellStart"/>
-      <w:r>
-        <w:rPr>
-          <w:rFonts w:ascii="Consolas" w:hAnsi="Consolas"/>
-          <w:color w:val="ABB2BF"/>
-          <w:lang w:val="en-US"/>
-        </w:rPr>
-        <w:t>norm_data</w:t>
-      </w:r>
-      <w:proofErr w:type="spellEnd"/>
-      <w:r>
-        <w:rPr>
-          <w:rFonts w:ascii="Consolas" w:hAnsi="Consolas"/>
-          <w:color w:val="A6B2C0"/>
-          <w:lang w:val="en-US"/>
-        </w:rPr>
-        <w:t>[</w:t>
-      </w:r>
-      <w:r>
-        <w:rPr>
-          <w:rFonts w:ascii="Consolas" w:hAnsi="Consolas"/>
-          <w:color w:val="D19A66"/>
-          <w:lang w:val="en-US"/>
-        </w:rPr>
-        <w:t>0</w:t>
-      </w:r>
-      <w:r>
-        <w:rPr>
-          <w:rFonts w:ascii="Consolas" w:hAnsi="Consolas"/>
-          <w:color w:val="A6B2C0"/>
-          <w:lang w:val="en-US"/>
-        </w:rPr>
-        <w:t>])</w:t>
-      </w:r>
-      <w:r>
-        <w:rPr>
-          <w:rFonts w:ascii="Consolas" w:hAnsi="Consolas"/>
-          <w:color w:val="A6B2C0"/>
-          <w:lang w:val="en-US"/>
-        </w:rPr>
-        <w:br/>
-      </w:r>
-      <w:proofErr w:type="spellStart"/>
-      <w:r>
-        <w:rPr>
-          <w:rFonts w:ascii="Consolas" w:hAnsi="Consolas"/>
-          <w:color w:val="ABB2BF"/>
-          <w:lang w:val="en-US"/>
-        </w:rPr>
         <w:t>x_predict</w:t>
       </w:r>
-      <w:proofErr w:type="spellEnd"/>
-      <w:r>
-        <w:rPr>
-          <w:rFonts w:ascii="Consolas" w:hAnsi="Consolas"/>
-          <w:color w:val="ABB2BF"/>
-          <w:lang w:val="en-US"/>
-        </w:rPr>
-        <w:t xml:space="preserve"> </w:t>
-      </w:r>
-      <w:r>
-        <w:rPr>
-          <w:rFonts w:ascii="Consolas" w:hAnsi="Consolas"/>
-          <w:color w:val="A6B2C0"/>
-          <w:lang w:val="en-US"/>
-        </w:rPr>
-        <w:t xml:space="preserve">= </w:t>
-      </w:r>
-      <w:proofErr w:type="spellStart"/>
-      <w:r>
-        <w:rPr>
-          <w:rFonts w:ascii="Consolas" w:hAnsi="Consolas"/>
-          <w:color w:val="ABB2BF"/>
-          <w:lang w:val="en-US"/>
-        </w:rPr>
-        <w:t>np</w:t>
-      </w:r>
-      <w:r>
-        <w:rPr>
-          <w:rFonts w:ascii="Consolas" w:hAnsi="Consolas"/>
-          <w:color w:val="A6B2C0"/>
-          <w:lang w:val="en-US"/>
-        </w:rPr>
-        <w:t>.</w:t>
-      </w:r>
-      <w:r>
-        <w:rPr>
-          <w:rFonts w:ascii="Consolas" w:hAnsi="Consolas"/>
-          <w:color w:val="62BFFC"/>
-          <w:lang w:val="en-US"/>
-        </w:rPr>
-        <w:t>array</w:t>
-      </w:r>
-      <w:proofErr w:type="spellEnd"/>
-      <w:r>
-        <w:rPr>
-          <w:rFonts w:ascii="Consolas" w:hAnsi="Consolas"/>
-          <w:color w:val="A6B2C0"/>
-          <w:lang w:val="en-US"/>
-        </w:rPr>
-        <w:t>([</w:t>
-      </w:r>
-      <w:proofErr w:type="spellStart"/>
-      <w:r>
-        <w:rPr>
-          <w:rFonts w:ascii="Consolas" w:hAnsi="Consolas"/>
-          <w:color w:val="ABB2BF"/>
-          <w:lang w:val="en-US"/>
-        </w:rPr>
-        <w:t>i</w:t>
-      </w:r>
-      <w:proofErr w:type="spellEnd"/>
-      <w:r>
-        <w:rPr>
-          <w:rFonts w:ascii="Consolas" w:hAnsi="Consolas"/>
-          <w:color w:val="ABB2BF"/>
-          <w:lang w:val="en-US"/>
-        </w:rPr>
-        <w:t xml:space="preserve"> </w:t>
-      </w:r>
-      <w:r>
-        <w:rPr>
-          <w:rFonts w:ascii="Consolas" w:hAnsi="Consolas"/>
-          <w:color w:val="C679DD"/>
-          <w:lang w:val="en-US"/>
-        </w:rPr>
-        <w:t xml:space="preserve">for </w:t>
-      </w:r>
-      <w:proofErr w:type="spellStart"/>
-      <w:r>
-        <w:rPr>
-          <w:rFonts w:ascii="Consolas" w:hAnsi="Consolas"/>
-          <w:color w:val="ABB2BF"/>
-          <w:lang w:val="en-US"/>
-        </w:rPr>
-        <w:t>i</w:t>
-      </w:r>
-      <w:proofErr w:type="spellEnd"/>
-      <w:r>
-        <w:rPr>
-          <w:rFonts w:ascii="Consolas" w:hAnsi="Consolas"/>
-          <w:color w:val="ABB2BF"/>
-          <w:lang w:val="en-US"/>
-        </w:rPr>
-        <w:t xml:space="preserve"> </w:t>
-      </w:r>
-      <w:r>
-        <w:rPr>
-          <w:rFonts w:ascii="Consolas" w:hAnsi="Consolas"/>
-          <w:color w:val="C679DD"/>
-          <w:lang w:val="en-US"/>
-        </w:rPr>
-        <w:t xml:space="preserve">in </w:t>
-      </w:r>
-      <w:r>
-        <w:rPr>
-          <w:rFonts w:ascii="Consolas" w:hAnsi="Consolas"/>
-          <w:color w:val="61AEEF"/>
-          <w:lang w:val="en-US"/>
-        </w:rPr>
-        <w:t>range</w:t>
-      </w:r>
-      <w:r>
-        <w:rPr>
-          <w:rFonts w:ascii="Consolas" w:hAnsi="Consolas"/>
-          <w:color w:val="A6B2C0"/>
-          <w:lang w:val="en-US"/>
-        </w:rPr>
-        <w:t>(</w:t>
-      </w:r>
-      <w:proofErr w:type="spellStart"/>
-      <w:r>
-        <w:rPr>
-          <w:rFonts w:ascii="Consolas" w:hAnsi="Consolas"/>
-          <w:color w:val="61AEEF"/>
-          <w:lang w:val="en-US"/>
-        </w:rPr>
-        <w:t>len</w:t>
-      </w:r>
-      <w:proofErr w:type="spellEnd"/>
-      <w:r>
-        <w:rPr>
-          <w:rFonts w:ascii="Consolas" w:hAnsi="Consolas"/>
-          <w:color w:val="A6B2C0"/>
-          <w:lang w:val="en-US"/>
-        </w:rPr>
-        <w:t>(</w:t>
-      </w:r>
-      <w:r>
-        <w:rPr>
-          <w:rFonts w:ascii="Consolas" w:hAnsi="Consolas"/>
-          <w:color w:val="ABB2BF"/>
-          <w:lang w:val="en-US"/>
-        </w:rPr>
-        <w:t>data</w:t>
-      </w:r>
-      <w:r>
-        <w:rPr>
-          <w:rFonts w:ascii="Consolas" w:hAnsi="Consolas"/>
-          <w:color w:val="A6B2C0"/>
-          <w:lang w:val="en-US"/>
-        </w:rPr>
-        <w:t>[</w:t>
-      </w:r>
-      <w:r>
-        <w:rPr>
-          <w:rFonts w:ascii="Consolas" w:hAnsi="Consolas"/>
-          <w:color w:val="98C379"/>
-          <w:lang w:val="en-US"/>
-        </w:rPr>
-        <w:t>'milk'</w:t>
-      </w:r>
-      <w:r>
-        <w:rPr>
-          <w:rFonts w:ascii="Consolas" w:hAnsi="Consolas"/>
-          <w:color w:val="A6B2C0"/>
-          <w:lang w:val="en-US"/>
-        </w:rPr>
-        <w:t xml:space="preserve">]), </w:t>
-      </w:r>
-      <w:proofErr w:type="spellStart"/>
-      <w:r>
-        <w:rPr>
-          <w:rFonts w:ascii="Consolas" w:hAnsi="Consolas"/>
-          <w:color w:val="61AEEF"/>
-          <w:lang w:val="en-US"/>
-        </w:rPr>
-        <w:t>len</w:t>
-      </w:r>
-      <w:proofErr w:type="spellEnd"/>
-      <w:r>
-        <w:rPr>
-          <w:rFonts w:ascii="Consolas" w:hAnsi="Consolas"/>
-          <w:color w:val="A6B2C0"/>
-          <w:lang w:val="en-US"/>
-        </w:rPr>
-        <w:t>(</w:t>
-      </w:r>
-      <w:r>
-        <w:rPr>
-          <w:rFonts w:ascii="Consolas" w:hAnsi="Consolas"/>
-          <w:color w:val="ABB2BF"/>
-          <w:lang w:val="en-US"/>
-        </w:rPr>
-        <w:t>data</w:t>
-      </w:r>
-      <w:r>
-        <w:rPr>
-          <w:rFonts w:ascii="Consolas" w:hAnsi="Consolas"/>
-          <w:color w:val="A6B2C0"/>
-          <w:lang w:val="en-US"/>
-        </w:rPr>
-        <w:t>[</w:t>
-      </w:r>
-      <w:r>
-        <w:rPr>
-          <w:rFonts w:ascii="Consolas" w:hAnsi="Consolas"/>
-          <w:color w:val="98C379"/>
-          <w:lang w:val="en-US"/>
-        </w:rPr>
-        <w:t>'milk'</w:t>
-      </w:r>
-      <w:r>
-        <w:rPr>
-          <w:rFonts w:ascii="Consolas" w:hAnsi="Consolas"/>
-          <w:color w:val="A6B2C0"/>
-          <w:lang w:val="en-US"/>
-        </w:rPr>
-        <w:t>])+</w:t>
-      </w:r>
-      <w:r>
-        <w:rPr>
-          <w:rFonts w:ascii="Consolas" w:hAnsi="Consolas"/>
-          <w:color w:val="D19A66"/>
-          <w:lang w:val="en-US"/>
-        </w:rPr>
-        <w:t>24</w:t>
-      </w:r>
-      <w:r>
-        <w:rPr>
-          <w:rFonts w:ascii="Consolas" w:hAnsi="Consolas"/>
-          <w:color w:val="A6B2C0"/>
-          <w:lang w:val="en-US"/>
-        </w:rPr>
-        <w:t>)]).</w:t>
-      </w:r>
-      <w:r>
-        <w:rPr>
-          <w:rFonts w:ascii="Consolas" w:hAnsi="Consolas"/>
-          <w:color w:val="62BFFC"/>
-          <w:lang w:val="en-US"/>
-        </w:rPr>
-        <w:t>reshape</w:t>
-      </w:r>
-      <w:r>
-        <w:rPr>
-          <w:rFonts w:ascii="Consolas" w:hAnsi="Consolas"/>
-          <w:color w:val="A6B2C0"/>
-          <w:lang w:val="en-US"/>
-        </w:rPr>
-        <w:t>((-</w:t>
-      </w:r>
-      <w:r>
-        <w:rPr>
-          <w:rFonts w:ascii="Consolas" w:hAnsi="Consolas"/>
-          <w:color w:val="D19A66"/>
-          <w:lang w:val="en-US"/>
-        </w:rPr>
-        <w:t>1</w:t>
-      </w:r>
-      <w:r>
-        <w:rPr>
-          <w:rFonts w:ascii="Consolas" w:hAnsi="Consolas"/>
-          <w:color w:val="A6B2C0"/>
-          <w:lang w:val="en-US"/>
-        </w:rPr>
-        <w:t xml:space="preserve">, </w:t>
-      </w:r>
-      <w:r>
-        <w:rPr>
-          <w:rFonts w:ascii="Consolas" w:hAnsi="Consolas"/>
-          <w:color w:val="D19A66"/>
-          <w:lang w:val="en-US"/>
-        </w:rPr>
-        <w:t>1</w:t>
-      </w:r>
-      <w:r>
-        <w:rPr>
-          <w:rFonts w:ascii="Consolas" w:hAnsi="Consolas"/>
-          <w:color w:val="A6B2C0"/>
-          <w:lang w:val="en-US"/>
-        </w:rPr>
-        <w:t>))</w:t>
-      </w:r>
-      <w:r>
-        <w:rPr>
-          <w:rFonts w:ascii="Consolas" w:hAnsi="Consolas"/>
-          <w:color w:val="A6B2C0"/>
-          <w:lang w:val="en-US"/>
-        </w:rPr>
-        <w:br/>
-      </w:r>
-      <w:proofErr w:type="spellStart"/>
-      <w:r>
-        <w:rPr>
-          <w:rFonts w:ascii="Consolas" w:hAnsi="Consolas"/>
-          <w:color w:val="ABB2BF"/>
-          <w:lang w:val="en-US"/>
-        </w:rPr>
-        <w:t>y_predict</w:t>
-      </w:r>
-      <w:proofErr w:type="spellEnd"/>
-      <w:r>
-        <w:rPr>
-          <w:rFonts w:ascii="Consolas" w:hAnsi="Consolas"/>
-          <w:color w:val="ABB2BF"/>
-          <w:lang w:val="en-US"/>
-        </w:rPr>
-        <w:t xml:space="preserve"> </w:t>
-      </w:r>
-      <w:r>
-        <w:rPr>
-          <w:rFonts w:ascii="Consolas" w:hAnsi="Consolas"/>
-          <w:color w:val="A6B2C0"/>
-          <w:lang w:val="en-US"/>
-        </w:rPr>
-        <w:t xml:space="preserve">= </w:t>
-      </w:r>
-      <w:proofErr w:type="spellStart"/>
-      <w:r>
-        <w:rPr>
-          <w:rFonts w:ascii="Consolas" w:hAnsi="Consolas"/>
-          <w:color w:val="ABB2BF"/>
-          <w:lang w:val="en-US"/>
-        </w:rPr>
-        <w:t>lr</w:t>
-      </w:r>
-      <w:r>
-        <w:rPr>
-          <w:rFonts w:ascii="Consolas" w:hAnsi="Consolas"/>
-          <w:color w:val="A6B2C0"/>
-          <w:lang w:val="en-US"/>
-        </w:rPr>
-        <w:t>.</w:t>
-      </w:r>
-      <w:r>
-        <w:rPr>
-          <w:rFonts w:ascii="Consolas" w:hAnsi="Consolas"/>
-          <w:color w:val="62BFFC"/>
-          <w:lang w:val="en-US"/>
-        </w:rPr>
-        <w:t>predict</w:t>
-      </w:r>
-      <w:proofErr w:type="spellEnd"/>
-      <w:r>
-        <w:rPr>
-          <w:rFonts w:ascii="Consolas" w:hAnsi="Consolas"/>
-          <w:color w:val="A6B2C0"/>
-          <w:lang w:val="en-US"/>
-        </w:rPr>
-        <w:t>(</w:t>
-      </w:r>
-      <w:proofErr w:type="spellStart"/>
-      <w:r>
-        <w:rPr>
-          <w:rFonts w:ascii="Consolas" w:hAnsi="Consolas"/>
-          <w:color w:val="ABB2BF"/>
-          <w:lang w:val="en-US"/>
-        </w:rPr>
-        <w:t>x_predict</w:t>
-      </w:r>
-      <w:proofErr w:type="spellEnd"/>
       <w:r>
         <w:rPr>
           <w:rFonts w:ascii="Consolas" w:hAnsi="Consolas"/>
@@ -2720,23 +2555,13 @@
         </w:rPr>
         <w:t xml:space="preserve">for </w:t>
       </w:r>
-      <w:proofErr w:type="spellStart"/>
-      <w:r>
-        <w:rPr>
-          <w:rFonts w:ascii="Consolas" w:hAnsi="Consolas"/>
-          <w:color w:val="ABB2BF"/>
-          <w:lang w:val="en-US"/>
-        </w:rPr>
-        <w:t>i</w:t>
-      </w:r>
-      <w:proofErr w:type="spellEnd"/>
-      <w:r>
-        <w:rPr>
-          <w:rFonts w:ascii="Consolas" w:hAnsi="Consolas"/>
-          <w:color w:val="ABB2BF"/>
-          <w:lang w:val="en-US"/>
-        </w:rPr>
-        <w:t xml:space="preserve"> </w:t>
+      <w:r>
+        <w:rPr>
+          <w:rFonts w:ascii="Consolas" w:hAnsi="Consolas"/>
+          <w:color w:val="ABB2BF"/>
+          <w:lang w:val="en-US"/>
+        </w:rPr>
+        <w:t xml:space="preserve">i </w:t>
       </w:r>
       <w:r>
         <w:rPr>
@@ -2803,7 +2628,6 @@
         <w:br/>
         <w:t xml:space="preserve">    </w:t>
       </w:r>
-      <w:proofErr w:type="spellStart"/>
       <w:r>
         <w:rPr>
           <w:rFonts w:ascii="Consolas" w:hAnsi="Consolas"/>
@@ -2828,7 +2652,6 @@
         </w:rPr>
         <w:t>scatter</w:t>
       </w:r>
-      <w:proofErr w:type="spellEnd"/>
       <w:r>
         <w:rPr>
           <w:rFonts w:ascii="Consolas" w:hAnsi="Consolas"/>
@@ -2869,7 +2692,6 @@
         </w:rPr>
         <w:t>*</w:t>
       </w:r>
-      <w:proofErr w:type="spellStart"/>
       <w:r>
         <w:rPr>
           <w:rFonts w:ascii="Consolas" w:hAnsi="Consolas"/>
@@ -2878,7 +2700,6 @@
         </w:rPr>
         <w:t>i</w:t>
       </w:r>
-      <w:proofErr w:type="spellEnd"/>
       <w:r>
         <w:rPr>
           <w:rFonts w:ascii="Consolas" w:hAnsi="Consolas"/>
@@ -2943,7 +2764,6 @@
         </w:rPr>
         <w:t xml:space="preserve">, </w:t>
       </w:r>
-      <w:proofErr w:type="spellStart"/>
       <w:r>
         <w:rPr>
           <w:rFonts w:ascii="Consolas" w:hAnsi="Consolas"/>
@@ -2952,7 +2772,6 @@
         </w:rPr>
         <w:t>len</w:t>
       </w:r>
-      <w:proofErr w:type="spellEnd"/>
       <w:r>
         <w:rPr>
           <w:rFonts w:ascii="Consolas" w:hAnsi="Consolas"/>
@@ -2961,7 +2780,6 @@
         </w:rPr>
         <w:t>(</w:t>
       </w:r>
-      <w:proofErr w:type="spellStart"/>
       <w:r>
         <w:rPr>
           <w:rFonts w:ascii="Consolas" w:hAnsi="Consolas"/>
@@ -2970,7 +2788,6 @@
         </w:rPr>
         <w:t>norm_data</w:t>
       </w:r>
-      <w:proofErr w:type="spellEnd"/>
       <w:r>
         <w:rPr>
           <w:rFonts w:ascii="Consolas" w:hAnsi="Consolas"/>
@@ -2995,7 +2812,6 @@
         </w:rPr>
         <w:t>][</w:t>
       </w:r>
-      <w:proofErr w:type="spellStart"/>
       <w:r>
         <w:rPr>
           <w:rFonts w:ascii="Consolas" w:hAnsi="Consolas"/>
@@ -3004,7 +2820,6 @@
         </w:rPr>
         <w:t>i</w:t>
       </w:r>
-      <w:proofErr w:type="spellEnd"/>
       <w:r>
         <w:rPr>
           <w:rFonts w:ascii="Consolas" w:hAnsi="Consolas"/>
@@ -3061,7 +2876,6 @@
         </w:rPr>
         <w:t>*</w:t>
       </w:r>
-      <w:proofErr w:type="spellStart"/>
       <w:r>
         <w:rPr>
           <w:rFonts w:ascii="Consolas" w:hAnsi="Consolas"/>
@@ -3070,7 +2884,6 @@
         </w:rPr>
         <w:t>i</w:t>
       </w:r>
-      <w:proofErr w:type="spellEnd"/>
       <w:r>
         <w:rPr>
           <w:rFonts w:ascii="Consolas" w:hAnsi="Consolas"/>
@@ -3079,7 +2892,6 @@
         </w:rPr>
         <w:t xml:space="preserve">]))], </w:t>
       </w:r>
-      <w:proofErr w:type="spellStart"/>
       <w:r>
         <w:rPr>
           <w:rFonts w:ascii="Consolas" w:hAnsi="Consolas"/>
@@ -3088,7 +2900,6 @@
         </w:rPr>
         <w:t>norm_data</w:t>
       </w:r>
-      <w:proofErr w:type="spellEnd"/>
       <w:r>
         <w:rPr>
           <w:rFonts w:ascii="Consolas" w:hAnsi="Consolas"/>
@@ -3113,7 +2924,6 @@
         </w:rPr>
         <w:t>][</w:t>
       </w:r>
-      <w:proofErr w:type="spellStart"/>
       <w:r>
         <w:rPr>
           <w:rFonts w:ascii="Consolas" w:hAnsi="Consolas"/>
@@ -3122,7 +2932,6 @@
         </w:rPr>
         <w:t>i</w:t>
       </w:r>
-      <w:proofErr w:type="spellEnd"/>
       <w:r>
         <w:rPr>
           <w:rFonts w:ascii="Consolas" w:hAnsi="Consolas"/>
@@ -3179,7 +2988,6 @@
         </w:rPr>
         <w:t>*</w:t>
       </w:r>
-      <w:proofErr w:type="spellStart"/>
       <w:r>
         <w:rPr>
           <w:rFonts w:ascii="Consolas" w:hAnsi="Consolas"/>
@@ -3188,7 +2996,6 @@
         </w:rPr>
         <w:t>i</w:t>
       </w:r>
-      <w:proofErr w:type="spellEnd"/>
       <w:r>
         <w:rPr>
           <w:rFonts w:ascii="Consolas" w:hAnsi="Consolas"/>
@@ -3205,7 +3012,6 @@
         </w:rPr>
         <w:br/>
       </w:r>
-      <w:proofErr w:type="spellStart"/>
       <w:r>
         <w:rPr>
           <w:rFonts w:ascii="Consolas" w:hAnsi="Consolas"/>
@@ -3230,7 +3036,6 @@
         </w:rPr>
         <w:t>scatter</w:t>
       </w:r>
-      <w:proofErr w:type="spellEnd"/>
       <w:r>
         <w:rPr>
           <w:rFonts w:ascii="Consolas" w:hAnsi="Consolas"/>
@@ -3239,7 +3044,6 @@
         </w:rPr>
         <w:t>(</w:t>
       </w:r>
-      <w:proofErr w:type="spellStart"/>
       <w:r>
         <w:rPr>
           <w:rFonts w:ascii="Consolas" w:hAnsi="Consolas"/>
@@ -3248,7 +3052,6 @@
         </w:rPr>
         <w:t>x_predict</w:t>
       </w:r>
-      <w:proofErr w:type="spellEnd"/>
       <w:r>
         <w:rPr>
           <w:rFonts w:ascii="Consolas" w:hAnsi="Consolas"/>
@@ -3257,7 +3060,6 @@
         </w:rPr>
         <w:t xml:space="preserve">, </w:t>
       </w:r>
-      <w:proofErr w:type="spellStart"/>
       <w:r>
         <w:rPr>
           <w:rFonts w:ascii="Consolas" w:hAnsi="Consolas"/>
@@ -3266,7 +3068,6 @@
         </w:rPr>
         <w:t>y_predict</w:t>
       </w:r>
-      <w:proofErr w:type="spellEnd"/>
       <w:r>
         <w:rPr>
           <w:rFonts w:ascii="Consolas" w:hAnsi="Consolas"/>
@@ -3315,7 +3116,6 @@
         </w:rPr>
         <w:br/>
       </w:r>
-      <w:proofErr w:type="spellStart"/>
       <w:r>
         <w:rPr>
           <w:rFonts w:ascii="Consolas" w:hAnsi="Consolas"/>
@@ -3340,7 +3140,6 @@
         </w:rPr>
         <w:t>show</w:t>
       </w:r>
-      <w:proofErr w:type="spellEnd"/>
       <w:r>
         <w:rPr>
           <w:rFonts w:ascii="Consolas" w:hAnsi="Consolas"/>
@@ -3358,6 +3157,7 @@
       </w:pPr>
       <w:r>
         <w:rPr>
+          <w:noProof/>
           <w:lang w:val="en-US"/>
         </w:rPr>
         <w:drawing>

</xml_diff>